<commit_message>
UI: Team flip-cards, image handling, logos centering, landing tweaks
</commit_message>
<xml_diff>
--- a/files/Invitation.docx
+++ b/files/Invitation.docx
@@ -36,69 +36,152 @@
     </w:p>
     <w:p>
       <w:pPr>
+        <w:pStyle w:val="NormalWeb"/>
+        <w:spacing w:before="0" w:beforeAutospacing="0"/>
         <w:jc w:val="both"/>
         <w:rPr>
-          <w:sz w:val="24"/>
-          <w:szCs w:val="24"/>
           <w:lang w:val="en-US"/>
         </w:rPr>
       </w:pPr>
       <w:r>
         <w:rPr>
-          <w:sz w:val="24"/>
-          <w:szCs w:val="24"/>
           <w:lang w:val="en-US"/>
         </w:rPr>
         <w:t>The Brigade Educational Trust is one</w:t>
       </w:r>
       <w:r>
         <w:rPr>
-          <w:sz w:val="24"/>
-          <w:szCs w:val="24"/>
           <w:lang w:val="en-US"/>
         </w:rPr>
         <w:t xml:space="preserve"> of the premier</w:t>
       </w:r>
       <w:r>
         <w:rPr>
-          <w:sz w:val="24"/>
-          <w:szCs w:val="24"/>
           <w:lang w:val="en-US"/>
         </w:rPr>
         <w:t xml:space="preserve"> think tanks dedicated to Fundamental &amp; Applied Research on </w:t>
       </w:r>
       <w:r>
         <w:rPr>
-          <w:sz w:val="24"/>
-          <w:szCs w:val="24"/>
           <w:lang w:val="en-US"/>
         </w:rPr>
         <w:t xml:space="preserve">the </w:t>
       </w:r>
       <w:r>
         <w:rPr>
-          <w:sz w:val="24"/>
-          <w:szCs w:val="24"/>
           <w:lang w:val="en-US"/>
         </w:rPr>
         <w:t>Principles, Practices &amp;</w:t>
       </w:r>
       <w:r>
         <w:rPr>
-          <w:sz w:val="24"/>
-          <w:szCs w:val="24"/>
           <w:lang w:val="en-US"/>
         </w:rPr>
         <w:t xml:space="preserve"> Policy of</w:t>
       </w:r>
       <w:r>
         <w:rPr>
-          <w:sz w:val="24"/>
-          <w:szCs w:val="24"/>
-          <w:lang w:val="en-US"/>
-        </w:rPr>
-        <w:t xml:space="preserve"> Indian Education. It is committed to strengthening India’s Learning-Teaching ecosystem to fight learning crisis in schools which eventually has been observed to cascade to low graduate employability in higher education. </w:t>
-      </w:r>
+          <w:lang w:val="en-US"/>
+        </w:rPr>
+        <w:t xml:space="preserve"> Indian Education</w:t>
+      </w:r>
+      <w:r>
+        <w:rPr>
+          <w:lang w:val="en-US"/>
+        </w:rPr>
+        <w:t xml:space="preserve"> t</w:t>
+      </w:r>
+      <w:r>
+        <w:rPr>
+          <w:lang w:val="en-US"/>
+        </w:rPr>
+        <w:t>o mitigate key challenges of learning crisis in school education and its likely cascading effect on low graduate employment in higher education</w:t>
+      </w:r>
+      <w:r>
+        <w:rPr>
+          <w:lang w:val="en-US"/>
+        </w:rPr>
+        <w:t xml:space="preserve">. In order to achieve this, </w:t>
+      </w:r>
+      <w:r>
+        <w:rPr>
+          <w:b/>
+          <w:lang w:val="en-US"/>
+        </w:rPr>
+        <w:t>c</w:t>
+      </w:r>
+      <w:r>
+        <w:rPr>
+          <w:b/>
+          <w:lang w:val="en-US"/>
+        </w:rPr>
+        <w:t>ontribution and participation of</w:t>
+      </w:r>
+      <w:r>
+        <w:rPr>
+          <w:rFonts w:asciiTheme="minorHAnsi" w:hAnsiTheme="minorHAnsi" w:cstheme="minorHAnsi"/>
+          <w:b/>
+        </w:rPr>
+        <w:t xml:space="preserve"> University-Departments of Education, IASE, NCERT, SCERTs, M Ed colleges, standalone research institutions, CSOs/NGOs</w:t>
+      </w:r>
+      <w:r>
+        <w:rPr>
+          <w:rFonts w:asciiTheme="minorHAnsi" w:hAnsiTheme="minorHAnsi" w:cstheme="minorHAnsi"/>
+          <w:b/>
+        </w:rPr>
+        <w:t>,</w:t>
+      </w:r>
+      <w:r>
+        <w:rPr>
+          <w:rFonts w:asciiTheme="minorHAnsi" w:hAnsiTheme="minorHAnsi" w:cstheme="minorHAnsi"/>
+          <w:b/>
+        </w:rPr>
+        <w:t xml:space="preserve"> independent researchers</w:t>
+      </w:r>
+      <w:r>
+        <w:rPr>
+          <w:rFonts w:asciiTheme="minorHAnsi" w:hAnsiTheme="minorHAnsi" w:cstheme="minorHAnsi"/>
+          <w:b/>
+        </w:rPr>
+        <w:t xml:space="preserve"> and Discipline-specific</w:t>
+      </w:r>
+      <w:r>
+        <w:rPr>
+          <w:rFonts w:asciiTheme="minorHAnsi" w:hAnsiTheme="minorHAnsi" w:cstheme="minorHAnsi"/>
+          <w:b/>
+        </w:rPr>
+        <w:t xml:space="preserve"> professors and other</w:t>
+      </w:r>
+      <w:r>
+        <w:rPr>
+          <w:rFonts w:asciiTheme="minorHAnsi" w:hAnsiTheme="minorHAnsi" w:cstheme="minorHAnsi"/>
+          <w:b/>
+        </w:rPr>
+        <w:t xml:space="preserve"> resource persons</w:t>
+      </w:r>
+      <w:r>
+        <w:rPr>
+          <w:rFonts w:asciiTheme="minorHAnsi" w:hAnsiTheme="minorHAnsi" w:cstheme="minorHAnsi"/>
+          <w:b/>
+        </w:rPr>
+        <w:t xml:space="preserve"> in education</w:t>
+      </w:r>
+      <w:r>
+        <w:rPr>
+          <w:rFonts w:asciiTheme="minorHAnsi" w:hAnsiTheme="minorHAnsi" w:cstheme="minorHAnsi"/>
+          <w:b/>
+        </w:rPr>
+        <w:t xml:space="preserve"> are cordially invited  whose</w:t>
+      </w:r>
+      <w:r>
+        <w:rPr>
+          <w:rFonts w:asciiTheme="minorHAnsi" w:hAnsiTheme="minorHAnsi" w:cstheme="minorHAnsi"/>
+          <w:b/>
+        </w:rPr>
+        <w:t xml:space="preserve"> concerted efforts can make sustainable transformation in learning and teaching.  </w:t>
+      </w:r>
+      <w:bookmarkStart w:id="0" w:name="_GoBack"/>
+      <w:bookmarkEnd w:id="0"/>
     </w:p>
     <w:p>
       <w:pPr>
@@ -116,67 +199,15 @@
           <w:szCs w:val="24"/>
           <w:lang w:val="en-US"/>
         </w:rPr>
-        <w:t xml:space="preserve">The National Policy on Education (NEP) 2020 encourages school education and higher education should be seen as a single organic continuum appears to be a welcome actionable thought </w:t>
-      </w:r>
-      <w:r>
-        <w:rPr>
-          <w:sz w:val="24"/>
-          <w:szCs w:val="24"/>
-          <w:lang w:val="en-US"/>
-        </w:rPr>
-        <w:t xml:space="preserve">possibly helpful </w:t>
-      </w:r>
-      <w:r>
-        <w:rPr>
-          <w:sz w:val="24"/>
-          <w:szCs w:val="24"/>
-          <w:lang w:val="en-US"/>
-        </w:rPr>
-        <w:t>to</w:t>
-      </w:r>
-      <w:r>
-        <w:rPr>
-          <w:sz w:val="24"/>
-          <w:szCs w:val="24"/>
-          <w:lang w:val="en-US"/>
-        </w:rPr>
-        <w:t xml:space="preserve"> </w:t>
-      </w:r>
-      <w:r>
-        <w:rPr>
-          <w:rFonts w:cstheme="minorHAnsi"/>
-          <w:b/>
-          <w:sz w:val="24"/>
-          <w:szCs w:val="24"/>
-        </w:rPr>
-        <w:t>“ensure inclusive and equitable quality education and promote lifelong learning opportunities for all” by 2030</w:t>
-      </w:r>
-      <w:r>
-        <w:rPr>
-          <w:rFonts w:cstheme="minorHAnsi"/>
-          <w:b/>
-          <w:sz w:val="24"/>
-          <w:szCs w:val="24"/>
-        </w:rPr>
-        <w:t>.</w:t>
-      </w:r>
-      <w:r>
-        <w:rPr>
-          <w:rFonts w:cstheme="minorHAnsi"/>
-          <w:b/>
-          <w:sz w:val="24"/>
-          <w:szCs w:val="24"/>
-        </w:rPr>
-        <w:t xml:space="preserve"> </w:t>
-      </w:r>
-      <w:r>
-        <w:rPr>
-          <w:rFonts w:cstheme="minorHAnsi"/>
-          <w:b/>
-          <w:sz w:val="24"/>
-          <w:szCs w:val="24"/>
-        </w:rPr>
-        <w:t xml:space="preserve"> </w:t>
+        <w:t xml:space="preserve">The National Policy on Education (NEP) 2020 encourages school education and higher education should be seen as a single organic continuum </w:t>
+      </w:r>
+      <w:r>
+        <w:rPr>
+          <w:sz w:val="24"/>
+          <w:szCs w:val="24"/>
+          <w:lang w:val="en-US"/>
+        </w:rPr>
+        <w:t xml:space="preserve">is a welcome actionable thought. </w:t>
       </w:r>
     </w:p>
     <w:p>
@@ -339,25 +370,43 @@
           <w:sz w:val="24"/>
           <w:szCs w:val="24"/>
         </w:rPr>
-        <w:t xml:space="preserve"> at later stages turns out into low graduate employability due to a multiplicity of reasons. However, the reasons pertaining to </w:t>
-      </w:r>
-      <w:r>
-        <w:rPr>
-          <w:rFonts w:cstheme="minorHAnsi"/>
-          <w:b/>
-          <w:sz w:val="24"/>
-          <w:szCs w:val="24"/>
-        </w:rPr>
-        <w:t>learning-teaching</w:t>
-      </w:r>
-      <w:r>
-        <w:rPr>
-          <w:rFonts w:cstheme="minorHAnsi"/>
-          <w:b/>
-          <w:sz w:val="24"/>
-          <w:szCs w:val="24"/>
-        </w:rPr>
-        <w:t xml:space="preserve"> across school and higher education</w:t>
+        <w:t xml:space="preserve"> at later stages turns out into low graduate employability due to a multiplicity of reasons. </w:t>
+      </w:r>
+      <w:r>
+        <w:rPr>
+          <w:rFonts w:cstheme="minorHAnsi"/>
+          <w:b/>
+          <w:sz w:val="24"/>
+          <w:szCs w:val="24"/>
+        </w:rPr>
+        <w:t>How</w:t>
+      </w:r>
+      <w:r>
+        <w:rPr>
+          <w:rFonts w:cstheme="minorHAnsi"/>
+          <w:b/>
+          <w:sz w:val="24"/>
+          <w:szCs w:val="24"/>
+        </w:rPr>
+        <w:t>ever, the reasons pertaining to pedagogical practices, instructional strategies and methods</w:t>
+      </w:r>
+      <w:r>
+        <w:rPr>
+          <w:rFonts w:cstheme="minorHAnsi"/>
+          <w:b/>
+          <w:sz w:val="24"/>
+          <w:szCs w:val="24"/>
+        </w:rPr>
+        <w:t xml:space="preserve"> </w:t>
+      </w:r>
+      <w:r>
+        <w:rPr>
+          <w:rFonts w:cstheme="minorHAnsi"/>
+          <w:b/>
+          <w:sz w:val="24"/>
+          <w:szCs w:val="24"/>
+        </w:rPr>
+        <w:t>across school and higher education</w:t>
       </w:r>
       <w:r>
         <w:rPr>
@@ -382,7 +431,23 @@
           <w:sz w:val="24"/>
           <w:szCs w:val="24"/>
         </w:rPr>
-        <w:t xml:space="preserve">In order to study and solve this, </w:t>
+        <w:t xml:space="preserve">In order to study and </w:t>
+      </w:r>
+      <w:r>
+        <w:rPr>
+          <w:rFonts w:cstheme="minorHAnsi"/>
+          <w:sz w:val="24"/>
+          <w:szCs w:val="24"/>
+        </w:rPr>
+        <w:t>arrive at solutions</w:t>
+      </w:r>
+      <w:r>
+        <w:rPr>
+          <w:rFonts w:cstheme="minorHAnsi"/>
+          <w:sz w:val="24"/>
+          <w:szCs w:val="24"/>
+        </w:rPr>
+        <w:t xml:space="preserve">, </w:t>
       </w:r>
       <w:r>
         <w:rPr>
@@ -472,7 +537,15 @@
           <w:rFonts w:asciiTheme="minorHAnsi" w:hAnsiTheme="minorHAnsi" w:cstheme="minorHAnsi"/>
           <w:b w:val="0"/>
         </w:rPr>
-        <w:t>Identification of deeper research areas</w:t>
+        <w:t>Current available studies, i</w:t>
+      </w:r>
+      <w:r>
+        <w:rPr>
+          <w:rStyle w:val="Strong"/>
+          <w:rFonts w:asciiTheme="minorHAnsi" w:hAnsiTheme="minorHAnsi" w:cstheme="minorHAnsi"/>
+          <w:b w:val="0"/>
+        </w:rPr>
+        <w:t>dentification of deeper research areas</w:t>
       </w:r>
       <w:r>
         <w:rPr>
@@ -512,31 +585,47 @@
           <w:rFonts w:asciiTheme="minorHAnsi" w:hAnsiTheme="minorHAnsi" w:cstheme="minorHAnsi"/>
           <w:b w:val="0"/>
         </w:rPr>
-        <w:t>,</w:t>
-      </w:r>
-      <w:r>
-        <w:rPr>
-          <w:rStyle w:val="Strong"/>
-          <w:rFonts w:asciiTheme="minorHAnsi" w:hAnsiTheme="minorHAnsi" w:cstheme="minorHAnsi"/>
-          <w:b w:val="0"/>
-        </w:rPr>
-        <w:t xml:space="preserve"> ultimately enhancing learning quality</w:t>
-      </w:r>
-      <w:r>
-        <w:rPr>
-          <w:rStyle w:val="Strong"/>
-          <w:rFonts w:asciiTheme="minorHAnsi" w:hAnsiTheme="minorHAnsi" w:cstheme="minorHAnsi"/>
-          <w:b w:val="0"/>
-        </w:rPr>
-        <w:t xml:space="preserve"> resulting in rise of</w:t>
-      </w:r>
-      <w:r>
-        <w:rPr>
-          <w:rStyle w:val="Strong"/>
-          <w:rFonts w:asciiTheme="minorHAnsi" w:hAnsiTheme="minorHAnsi" w:cstheme="minorHAnsi"/>
-          <w:b w:val="0"/>
-        </w:rPr>
-        <w:t xml:space="preserve"> graduate employability</w:t>
+        <w:t xml:space="preserve"> that which supplements and complements to enhanced learning outcomes</w:t>
+      </w:r>
+      <w:r>
+        <w:rPr>
+          <w:rStyle w:val="Strong"/>
+          <w:rFonts w:asciiTheme="minorHAnsi" w:hAnsiTheme="minorHAnsi" w:cstheme="minorHAnsi"/>
+          <w:b w:val="0"/>
+        </w:rPr>
+        <w:t xml:space="preserve"> </w:t>
+      </w:r>
+      <w:r>
+        <w:rPr>
+          <w:rStyle w:val="Strong"/>
+          <w:rFonts w:asciiTheme="minorHAnsi" w:hAnsiTheme="minorHAnsi" w:cstheme="minorHAnsi"/>
+          <w:b w:val="0"/>
+        </w:rPr>
+        <w:t>and subsequently</w:t>
+      </w:r>
+      <w:r>
+        <w:rPr>
+          <w:rStyle w:val="Strong"/>
+          <w:rFonts w:asciiTheme="minorHAnsi" w:hAnsiTheme="minorHAnsi" w:cstheme="minorHAnsi"/>
+          <w:b w:val="0"/>
+        </w:rPr>
+        <w:t xml:space="preserve"> rise</w:t>
+      </w:r>
+      <w:r>
+        <w:rPr>
+          <w:rStyle w:val="Strong"/>
+          <w:rFonts w:asciiTheme="minorHAnsi" w:hAnsiTheme="minorHAnsi" w:cstheme="minorHAnsi"/>
+          <w:b w:val="0"/>
+        </w:rPr>
+        <w:t xml:space="preserve">s </w:t>
+      </w:r>
+      <w:r>
+        <w:rPr>
+          <w:rStyle w:val="Strong"/>
+          <w:rFonts w:asciiTheme="minorHAnsi" w:hAnsiTheme="minorHAnsi" w:cstheme="minorHAnsi"/>
+          <w:b w:val="0"/>
+        </w:rPr>
+        <w:t>graduate employability</w:t>
       </w:r>
       <w:r>
         <w:rPr>
@@ -588,7 +677,33 @@
           <w:b/>
           <w:lang w:val="en-US"/>
         </w:rPr>
-        <w:t xml:space="preserve">Let us take introspection from education point of view from, </w:t>
+        <w:t xml:space="preserve">Let us </w:t>
+      </w:r>
+      <w:proofErr w:type="spellStart"/>
+      <w:r>
+        <w:rPr>
+          <w:rFonts w:asciiTheme="minorHAnsi" w:hAnsiTheme="minorHAnsi" w:cstheme="minorHAnsi"/>
+          <w:b/>
+          <w:lang w:val="en-US"/>
+        </w:rPr>
+        <w:t>engaze</w:t>
+      </w:r>
+      <w:proofErr w:type="spellEnd"/>
+      <w:r>
+        <w:rPr>
+          <w:rFonts w:asciiTheme="minorHAnsi" w:hAnsiTheme="minorHAnsi" w:cstheme="minorHAnsi"/>
+          <w:b/>
+          <w:lang w:val="en-US"/>
+        </w:rPr>
+        <w:t xml:space="preserve"> in</w:t>
+      </w:r>
+      <w:r>
+        <w:rPr>
+          <w:rFonts w:asciiTheme="minorHAnsi" w:hAnsiTheme="minorHAnsi" w:cstheme="minorHAnsi"/>
+          <w:b/>
+          <w:lang w:val="en-US"/>
+        </w:rPr>
+        <w:t xml:space="preserve"> introspection from education point of view from, </w:t>
       </w:r>
       <w:proofErr w:type="spellStart"/>
       <w:r>
@@ -998,11 +1113,12 @@
     <w:p>
       <w:pPr>
         <w:pStyle w:val="NormalWeb"/>
-        <w:spacing w:line="276" w:lineRule="auto"/>
+        <w:spacing w:before="0" w:beforeAutospacing="0" w:after="0" w:afterAutospacing="0" w:line="276" w:lineRule="auto"/>
         <w:jc w:val="both"/>
         <w:rPr>
           <w:rStyle w:val="Strong"/>
           <w:rFonts w:asciiTheme="minorHAnsi" w:hAnsiTheme="minorHAnsi" w:cstheme="minorHAnsi"/>
+          <w:b w:val="0"/>
         </w:rPr>
       </w:pPr>
       <w:r>
@@ -1074,29 +1190,49 @@
           <w:rFonts w:asciiTheme="minorHAnsi" w:hAnsiTheme="minorHAnsi" w:cstheme="minorHAnsi"/>
         </w:rPr>
         <w:t xml:space="preserve"> </w:t>
+      </w:r>
+      <w:r>
+        <w:rPr>
+          <w:rStyle w:val="Strong"/>
+          <w:rFonts w:asciiTheme="minorHAnsi" w:hAnsiTheme="minorHAnsi" w:cstheme="minorHAnsi"/>
+          <w:b w:val="0"/>
+        </w:rPr>
+        <w:t xml:space="preserve">                                                                                               </w:t>
       </w:r>
     </w:p>
     <w:p>
       <w:pPr>
         <w:pStyle w:val="NormalWeb"/>
+        <w:spacing w:before="0" w:beforeAutospacing="0" w:after="0" w:afterAutospacing="0" w:line="276" w:lineRule="auto"/>
         <w:jc w:val="both"/>
         <w:rPr>
           <w:rStyle w:val="Strong"/>
           <w:rFonts w:asciiTheme="minorHAnsi" w:hAnsiTheme="minorHAnsi" w:cstheme="minorHAnsi"/>
+          <w:b w:val="0"/>
         </w:rPr>
       </w:pPr>
       <w:r>
         <w:rPr>
           <w:rStyle w:val="Strong"/>
           <w:rFonts w:asciiTheme="minorHAnsi" w:hAnsiTheme="minorHAnsi" w:cstheme="minorHAnsi"/>
-        </w:rPr>
-        <w:t xml:space="preserve">                                                                                                          K V </w:t>
-      </w:r>
-      <w:proofErr w:type="spellStart"/>
-      <w:r>
-        <w:rPr>
-          <w:rStyle w:val="Strong"/>
-          <w:rFonts w:asciiTheme="minorHAnsi" w:hAnsiTheme="minorHAnsi" w:cstheme="minorHAnsi"/>
+          <w:b w:val="0"/>
+        </w:rPr>
+        <w:t xml:space="preserve">                                                                                              </w:t>
+      </w:r>
+      <w:r>
+        <w:rPr>
+          <w:rStyle w:val="Strong"/>
+          <w:rFonts w:asciiTheme="minorHAnsi" w:hAnsiTheme="minorHAnsi" w:cstheme="minorHAnsi"/>
+          <w:b w:val="0"/>
+        </w:rPr>
+        <w:t xml:space="preserve">           K V </w:t>
+      </w:r>
+      <w:proofErr w:type="spellStart"/>
+      <w:r>
+        <w:rPr>
+          <w:rStyle w:val="Strong"/>
+          <w:rFonts w:asciiTheme="minorHAnsi" w:hAnsiTheme="minorHAnsi" w:cstheme="minorHAnsi"/>
+          <w:b w:val="0"/>
         </w:rPr>
         <w:t>Atriya</w:t>
       </w:r>
@@ -1105,16 +1241,19 @@
     <w:p>
       <w:pPr>
         <w:pStyle w:val="NormalWeb"/>
+        <w:spacing w:before="0" w:beforeAutospacing="0" w:after="0" w:afterAutospacing="0"/>
         <w:jc w:val="both"/>
         <w:rPr>
           <w:rStyle w:val="Strong"/>
           <w:rFonts w:asciiTheme="minorHAnsi" w:hAnsiTheme="minorHAnsi" w:cstheme="minorHAnsi"/>
+          <w:b w:val="0"/>
         </w:rPr>
       </w:pPr>
       <w:r>
         <w:rPr>
           <w:rStyle w:val="Strong"/>
           <w:rFonts w:asciiTheme="minorHAnsi" w:hAnsiTheme="minorHAnsi" w:cstheme="minorHAnsi"/>
+          <w:b w:val="0"/>
         </w:rPr>
         <w:t xml:space="preserve">                                                                                Founder-The Brigade Educational Trust</w:t>
       </w:r>
@@ -1122,13 +1261,15 @@
         <w:rPr>
           <w:rStyle w:val="Strong"/>
           <w:rFonts w:asciiTheme="minorHAnsi" w:hAnsiTheme="minorHAnsi" w:cstheme="minorHAnsi"/>
-        </w:rPr>
-        <w:t xml:space="preserve"> </w:t>
-      </w:r>
-      <w:r>
-        <w:rPr>
-          <w:rStyle w:val="Strong"/>
-          <w:rFonts w:asciiTheme="minorHAnsi" w:hAnsiTheme="minorHAnsi" w:cstheme="minorHAnsi"/>
+          <w:b w:val="0"/>
+        </w:rPr>
+        <w:t xml:space="preserve"> </w:t>
+      </w:r>
+      <w:r>
+        <w:rPr>
+          <w:rStyle w:val="Strong"/>
+          <w:rFonts w:asciiTheme="minorHAnsi" w:hAnsiTheme="minorHAnsi" w:cstheme="minorHAnsi"/>
+          <w:b w:val="0"/>
         </w:rPr>
         <w:t xml:space="preserve">  </w:t>
       </w:r>
@@ -1136,81 +1277,7 @@
         <w:rPr>
           <w:rStyle w:val="Strong"/>
           <w:rFonts w:asciiTheme="minorHAnsi" w:hAnsiTheme="minorHAnsi" w:cstheme="minorHAnsi"/>
-        </w:rPr>
-        <w:t xml:space="preserve"> </w:t>
-      </w:r>
-    </w:p>
-    <w:p>
-      <w:pPr>
-        <w:spacing w:line="240" w:lineRule="auto"/>
-        <w:jc w:val="both"/>
-        <w:rPr>
-          <w:rFonts w:cstheme="minorHAnsi"/>
-          <w:b/>
-          <w:sz w:val="24"/>
-          <w:szCs w:val="24"/>
-          <w:lang w:val="en-US"/>
-        </w:rPr>
-      </w:pPr>
-      <w:bookmarkStart w:id="0" w:name="_GoBack"/>
-      <w:bookmarkEnd w:id="0"/>
-      <w:r>
-        <w:rPr>
-          <w:rFonts w:cstheme="minorHAnsi"/>
-          <w:b/>
-          <w:sz w:val="24"/>
-          <w:szCs w:val="24"/>
-          <w:lang w:val="en-US"/>
-        </w:rPr>
-        <w:t xml:space="preserve">           </w:t>
-      </w:r>
-      <w:r>
-        <w:rPr>
-          <w:rFonts w:cstheme="minorHAnsi"/>
-          <w:b/>
-          <w:sz w:val="24"/>
-          <w:szCs w:val="24"/>
-          <w:lang w:val="en-US"/>
-        </w:rPr>
-        <w:t xml:space="preserve">  </w:t>
-      </w:r>
-      <w:r>
-        <w:rPr>
-          <w:rFonts w:cstheme="minorHAnsi"/>
-          <w:b/>
-          <w:sz w:val="24"/>
-          <w:szCs w:val="24"/>
-          <w:lang w:val="en-US"/>
-        </w:rPr>
-        <w:t xml:space="preserve">   ______</w:t>
-      </w:r>
-      <w:r>
-        <w:rPr>
-          <w:rFonts w:cstheme="minorHAnsi"/>
-          <w:b/>
-          <w:sz w:val="24"/>
-          <w:szCs w:val="24"/>
-          <w:lang w:val="en-US"/>
-        </w:rPr>
-        <w:t>______________CLICK HERE TO ASSOCIATE</w:t>
-      </w:r>
-      <w:r>
-        <w:rPr>
-          <w:rFonts w:cstheme="minorHAnsi"/>
-          <w:b/>
-          <w:sz w:val="24"/>
-          <w:szCs w:val="24"/>
-          <w:lang w:val="en-US"/>
-        </w:rPr>
-        <w:t>___________________</w:t>
-      </w:r>
-      <w:r>
-        <w:rPr>
-          <w:rFonts w:cstheme="minorHAnsi"/>
-          <w:b/>
-          <w:sz w:val="24"/>
-          <w:szCs w:val="24"/>
-          <w:lang w:val="en-US"/>
+          <w:b w:val="0"/>
         </w:rPr>
         <w:t xml:space="preserve"> </w:t>
       </w:r>

</xml_diff>